<commit_message>
ubah template dan transaksi
</commit_message>
<xml_diff>
--- a/storage/app/template/sertifikat.docx
+++ b/storage/app/template/sertifikat.docx
@@ -3,7 +3,6 @@
 <w:document xmlns:wpc="http://schemas.microsoft.com/office/word/2010/wordprocessingCanvas" xmlns:cx="http://schemas.microsoft.com/office/drawing/2014/chartex" xmlns:cx1="http://schemas.microsoft.com/office/drawing/2015/9/8/chartex" xmlns:cx2="http://schemas.microsoft.com/office/drawing/2015/10/21/chartex" xmlns:cx3="http://schemas.microsoft.com/office/drawing/2016/5/9/chartex" xmlns:cx4="http://schemas.microsoft.com/office/drawing/2016/5/10/chartex" xmlns:cx5="http://schemas.microsoft.com/office/drawing/2016/5/11/chartex" xmlns:cx6="http://schemas.microsoft.com/office/drawing/2016/5/12/chartex" xmlns:cx7="http://schemas.microsoft.com/office/drawing/2016/5/13/chartex" xmlns:cx8="http://schemas.microsoft.com/office/drawing/2016/5/14/chartex" xmlns:mc="http://schemas.openxmlformats.org/markup-compatibility/2006" xmlns:aink="http://schemas.microsoft.com/office/drawing/2016/ink" xmlns:am3d="http://schemas.microsoft.com/office/drawing/2017/model3d" xmlns:o="urn:schemas-microsoft-com:office:office" xmlns:r="http://schemas.openxmlformats.org/officeDocument/2006/relationships" xmlns:m="http://schemas.openxmlformats.org/officeDocument/2006/math" xmlns:v="urn:schemas-microsoft-com:vml" xmlns:wp14="http://schemas.microsoft.com/office/word/2010/wordprocessingDrawing" xmlns:wp="http://schemas.openxmlformats.org/drawingml/2006/wordprocessingDrawing" xmlns:w10="urn:schemas-microsoft-com:office:word" xmlns:w="http://schemas.openxmlformats.org/wordprocessingml/2006/main" xmlns:w14="http://schemas.microsoft.com/office/word/2010/wordml" xmlns:w15="http://schemas.microsoft.com/office/word/2012/wordml" xmlns:w16cex="http://schemas.microsoft.com/office/word/2018/wordml/cex" xmlns:w16cid="http://schemas.microsoft.com/office/word/2016/wordml/cid" xmlns:w16="http://schemas.microsoft.com/office/word/2018/wordml" xmlns:w16se="http://schemas.microsoft.com/office/word/2015/wordml/symex" xmlns:wpg="http://schemas.microsoft.com/office/word/2010/wordprocessingGroup" xmlns:wpi="http://schemas.microsoft.com/office/word/2010/wordprocessingInk" xmlns:wne="http://schemas.microsoft.com/office/word/2006/wordml" xmlns:wps="http://schemas.microsoft.com/office/word/2010/wordprocessingShape" mc:Ignorable="w14 w15 w16se w16cid w16 w16cex wp14">
   <w:body>
     <w:p>
-      <w:bookmarkStart w:id="0" w:name="_GoBack"/>
       <w:r>
         <w:rPr>
           <w:noProof/>
@@ -64,7 +63,6 @@
           </wp:anchor>
         </w:drawing>
       </w:r>
-      <w:bookmarkEnd w:id="0"/>
       <w:r>
         <w:tab/>
       </w:r>
@@ -269,177 +267,10 @@
         <mc:AlternateContent>
           <mc:Choice Requires="wps">
             <w:drawing>
-              <wp:anchor distT="0" distB="0" distL="114300" distR="114300" simplePos="0" relativeHeight="251665408" behindDoc="0" locked="0" layoutInCell="1" allowOverlap="1" wp14:anchorId="7DD693A8" wp14:editId="7C45C730">
+              <wp:anchor distT="0" distB="0" distL="114300" distR="114300" simplePos="0" relativeHeight="251663360" behindDoc="0" locked="0" layoutInCell="1" allowOverlap="1" wp14:anchorId="1910A31E" wp14:editId="6447147E">
                 <wp:simplePos x="0" y="0"/>
                 <wp:positionH relativeFrom="page">
-                  <wp:posOffset>3004185</wp:posOffset>
-                </wp:positionH>
-                <wp:positionV relativeFrom="paragraph">
-                  <wp:posOffset>2043430</wp:posOffset>
-                </wp:positionV>
-                <wp:extent cx="1349375" cy="315595"/>
-                <wp:effectExtent l="0" t="0" r="0" b="0"/>
-                <wp:wrapNone/>
-                <wp:docPr id="6" name="Text Box 6"/>
-                <wp:cNvGraphicFramePr/>
-                <a:graphic xmlns:a="http://schemas.openxmlformats.org/drawingml/2006/main">
-                  <a:graphicData uri="http://schemas.microsoft.com/office/word/2010/wordprocessingShape">
-                    <wps:wsp>
-                      <wps:cNvSpPr txBox="1"/>
-                      <wps:spPr>
-                        <a:xfrm>
-                          <a:off x="0" y="0"/>
-                          <a:ext cx="1349375" cy="315595"/>
-                        </a:xfrm>
-                        <a:prstGeom prst="rect">
-                          <a:avLst/>
-                        </a:prstGeom>
-                        <a:noFill/>
-                        <a:ln w="6350">
-                          <a:noFill/>
-                        </a:ln>
-                      </wps:spPr>
-                      <wps:txbx>
-                        <w:txbxContent>
-                          <w:p>
-                            <w:pPr>
-                              <w:jc w:val="center"/>
-                              <w:rPr>
-                                <w:rFonts w:ascii="Modern No. 20" w:hAnsi="Modern No. 20"/>
-                                <w:sz w:val="32"/>
-                                <w:szCs w:val="32"/>
-                                <w:lang w:val="en-US"/>
-                              </w:rPr>
-                            </w:pPr>
-                            <w:r>
-                              <w:rPr>
-                                <w:rFonts w:ascii="Modern No. 20" w:hAnsi="Modern No. 20"/>
-                                <w:sz w:val="32"/>
-                                <w:szCs w:val="32"/>
-                                <w:lang w:val="en-US"/>
-                              </w:rPr>
-                              <w:t>${</w:t>
-                            </w:r>
-                            <w:proofErr w:type="spellStart"/>
-                            <w:r>
-                              <w:rPr>
-                                <w:rFonts w:ascii="Modern No. 20" w:hAnsi="Modern No. 20"/>
-                                <w:sz w:val="32"/>
-                                <w:szCs w:val="32"/>
-                                <w:lang w:val="en-US"/>
-                              </w:rPr>
-                              <w:t>total_score</w:t>
-                            </w:r>
-                            <w:proofErr w:type="spellEnd"/>
-                            <w:r>
-                              <w:rPr>
-                                <w:rFonts w:ascii="Modern No. 20" w:hAnsi="Modern No. 20"/>
-                                <w:sz w:val="32"/>
-                                <w:szCs w:val="32"/>
-                                <w:lang w:val="en-US"/>
-                              </w:rPr>
-                              <w:t>}</w:t>
-                            </w:r>
-                          </w:p>
-                        </w:txbxContent>
-                      </wps:txbx>
-                      <wps:bodyPr rot="0" spcFirstLastPara="0" vertOverflow="overflow" horzOverflow="overflow" vert="horz" wrap="square" lIns="91440" tIns="45720" rIns="91440" bIns="45720" numCol="1" spcCol="0" rtlCol="0" fromWordArt="0" anchor="t" anchorCtr="0" forceAA="0" compatLnSpc="1">
-                        <a:prstTxWarp prst="textNoShape">
-                          <a:avLst/>
-                        </a:prstTxWarp>
-                        <a:noAutofit/>
-                      </wps:bodyPr>
-                    </wps:wsp>
-                  </a:graphicData>
-                </a:graphic>
-                <wp14:sizeRelH relativeFrom="margin">
-                  <wp14:pctWidth>0</wp14:pctWidth>
-                </wp14:sizeRelH>
-                <wp14:sizeRelV relativeFrom="margin">
-                  <wp14:pctHeight>0</wp14:pctHeight>
-                </wp14:sizeRelV>
-              </wp:anchor>
-            </w:drawing>
-          </mc:Choice>
-          <mc:Fallback>
-            <w:pict>
-              <v:shape w14:anchorId="7DD693A8" id="Text Box 6" o:spid="_x0000_s1027" type="#_x0000_t202" style="position:absolute;margin-left:236.55pt;margin-top:160.9pt;width:106.25pt;height:24.85pt;z-index:251665408;visibility:visible;mso-wrap-style:square;mso-width-percent:0;mso-height-percent:0;mso-wrap-distance-left:9pt;mso-wrap-distance-top:0;mso-wrap-distance-right:9pt;mso-wrap-distance-bottom:0;mso-position-horizontal:absolute;mso-position-horizontal-relative:page;mso-position-vertical:absolute;mso-position-vertical-relative:text;mso-width-percent:0;mso-height-percent:0;mso-width-relative:margin;mso-height-relative:margin;v-text-anchor:top" o:gfxdata="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" filled="f" stroked="f" strokeweight=".5pt">
-                <v:textbox>
-                  <w:txbxContent>
-                    <w:p>
-                      <w:pPr>
-                        <w:jc w:val="center"/>
-                        <w:rPr>
-                          <w:rFonts w:ascii="Modern No. 20" w:hAnsi="Modern No. 20"/>
-                          <w:sz w:val="32"/>
-                          <w:szCs w:val="32"/>
-                          <w:lang w:val="en-US"/>
-                        </w:rPr>
-                      </w:pPr>
-                      <w:r>
-                        <w:rPr>
-                          <w:rFonts w:ascii="Modern No. 20" w:hAnsi="Modern No. 20"/>
-                          <w:sz w:val="32"/>
-                          <w:szCs w:val="32"/>
-                          <w:lang w:val="en-US"/>
-                        </w:rPr>
-                        <w:t>${</w:t>
-                      </w:r>
-                      <w:proofErr w:type="spellStart"/>
-                      <w:r>
-                        <w:rPr>
-                          <w:rFonts w:ascii="Modern No. 20" w:hAnsi="Modern No. 20"/>
-                          <w:sz w:val="32"/>
-                          <w:szCs w:val="32"/>
-                          <w:lang w:val="en-US"/>
-                        </w:rPr>
-                        <w:t>total_sc</w:t>
-                      </w:r>
-                      <w:bookmarkStart w:id="1" w:name="_GoBack"/>
-                      <w:r>
-                        <w:rPr>
-                          <w:rFonts w:ascii="Modern No. 20" w:hAnsi="Modern No. 20"/>
-                          <w:sz w:val="32"/>
-                          <w:szCs w:val="32"/>
-                          <w:lang w:val="en-US"/>
-                        </w:rPr>
-                        <w:t>ore</w:t>
-                      </w:r>
-                      <w:proofErr w:type="spellEnd"/>
-                      <w:r>
-                        <w:rPr>
-                          <w:rFonts w:ascii="Modern No. 20" w:hAnsi="Modern No. 20"/>
-                          <w:sz w:val="32"/>
-                          <w:szCs w:val="32"/>
-                          <w:lang w:val="en-US"/>
-                        </w:rPr>
-                        <w:t>}</w:t>
-                      </w:r>
-                      <w:bookmarkEnd w:id="1"/>
-                    </w:p>
-                  </w:txbxContent>
-                </v:textbox>
-                <w10:wrap anchorx="page"/>
-              </v:shape>
-            </w:pict>
-          </mc:Fallback>
-        </mc:AlternateContent>
-      </w:r>
-      <w:r>
-        <w:rPr>
-          <w:rFonts w:ascii="Al Tarikh" w:hAnsi="Al Tarikh" w:cs="Al Tarikh"/>
-          <w:noProof/>
-          <w:color w:val="2F5496" w:themeColor="accent1" w:themeShade="BF"/>
-          <w:sz w:val="144"/>
-          <w:szCs w:val="144"/>
-        </w:rPr>
-        <mc:AlternateContent>
-          <mc:Choice Requires="wps">
-            <w:drawing>
-              <wp:anchor distT="0" distB="0" distL="114300" distR="114300" simplePos="0" relativeHeight="251663360" behindDoc="0" locked="0" layoutInCell="1" allowOverlap="1" wp14:anchorId="1910A31E" wp14:editId="076B3DFE">
-                <wp:simplePos x="0" y="0"/>
-                <wp:positionH relativeFrom="page">
-                  <wp:posOffset>-2054225</wp:posOffset>
+                  <wp:posOffset>-3555365</wp:posOffset>
                 </wp:positionH>
                 <wp:positionV relativeFrom="paragraph">
                   <wp:posOffset>1023620</wp:posOffset>
@@ -532,7 +363,11 @@
           </mc:Choice>
           <mc:Fallback>
             <w:pict>
-              <v:shape w14:anchorId="1910A31E" id="Text Box 5" o:spid="_x0000_s1028" type="#_x0000_t202" style="position:absolute;margin-left:-161.75pt;margin-top:80.6pt;width:264.85pt;height:98.55pt;z-index:251663360;visibility:visible;mso-wrap-style:square;mso-width-percent:0;mso-height-percent:0;mso-wrap-distance-left:9pt;mso-wrap-distance-top:0;mso-wrap-distance-right:9pt;mso-wrap-distance-bottom:0;mso-position-horizontal:absolute;mso-position-horizontal-relative:page;mso-position-vertical:absolute;mso-position-vertical-relative:text;mso-width-percent:0;mso-height-percent:0;mso-width-relative:margin;mso-height-relative:margin;v-text-anchor:top" o:gfxdata="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" filled="f" stroked="f" strokeweight=".5pt">
+              <v:shapetype w14:anchorId="1910A31E" id="_x0000_t202" coordsize="21600,21600" o:spt="202" path="m,l,21600r21600,l21600,xe">
+                <v:stroke joinstyle="miter"/>
+                <v:path gradientshapeok="t" o:connecttype="rect"/>
+              </v:shapetype>
+              <v:shape id="Text Box 5" o:spid="_x0000_s1027" type="#_x0000_t202" style="position:absolute;margin-left:-279.95pt;margin-top:80.6pt;width:264.85pt;height:98.55pt;z-index:251663360;visibility:visible;mso-wrap-style:square;mso-width-percent:0;mso-height-percent:0;mso-wrap-distance-left:9pt;mso-wrap-distance-top:0;mso-wrap-distance-right:9pt;mso-wrap-distance-bottom:0;mso-position-horizontal:absolute;mso-position-horizontal-relative:page;mso-position-vertical:absolute;mso-position-vertical-relative:text;mso-width-percent:0;mso-height-percent:0;mso-width-relative:margin;mso-height-relative:margin;v-text-anchor:top" o:gfxdata="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" filled="f" stroked="f" strokeweight=".5pt">
                 <v:textbox>
                   <w:txbxContent>
                     <w:p>
@@ -576,6 +411,166 @@
                         </w:rPr>
                         <w:t>${level}</w:t>
                       </w:r>
+                    </w:p>
+                  </w:txbxContent>
+                </v:textbox>
+                <w10:wrap anchorx="page"/>
+              </v:shape>
+            </w:pict>
+          </mc:Fallback>
+        </mc:AlternateContent>
+      </w:r>
+      <w:r>
+        <w:rPr>
+          <w:rFonts w:ascii="Al Tarikh" w:hAnsi="Al Tarikh" w:cs="Al Tarikh"/>
+          <w:noProof/>
+          <w:color w:val="2F5496" w:themeColor="accent1" w:themeShade="BF"/>
+          <w:sz w:val="144"/>
+          <w:szCs w:val="144"/>
+        </w:rPr>
+        <mc:AlternateContent>
+          <mc:Choice Requires="wps">
+            <w:drawing>
+              <wp:anchor distT="0" distB="0" distL="114300" distR="114300" simplePos="0" relativeHeight="251665408" behindDoc="0" locked="0" layoutInCell="1" allowOverlap="1" wp14:anchorId="7DD693A8" wp14:editId="32C9D450">
+                <wp:simplePos x="0" y="0"/>
+                <wp:positionH relativeFrom="page">
+                  <wp:posOffset>3004185</wp:posOffset>
+                </wp:positionH>
+                <wp:positionV relativeFrom="paragraph">
+                  <wp:posOffset>2043430</wp:posOffset>
+                </wp:positionV>
+                <wp:extent cx="1349375" cy="315595"/>
+                <wp:effectExtent l="0" t="0" r="0" b="0"/>
+                <wp:wrapNone/>
+                <wp:docPr id="6" name="Text Box 6"/>
+                <wp:cNvGraphicFramePr/>
+                <a:graphic xmlns:a="http://schemas.openxmlformats.org/drawingml/2006/main">
+                  <a:graphicData uri="http://schemas.microsoft.com/office/word/2010/wordprocessingShape">
+                    <wps:wsp>
+                      <wps:cNvSpPr txBox="1"/>
+                      <wps:spPr>
+                        <a:xfrm>
+                          <a:off x="0" y="0"/>
+                          <a:ext cx="1349375" cy="315595"/>
+                        </a:xfrm>
+                        <a:prstGeom prst="rect">
+                          <a:avLst/>
+                        </a:prstGeom>
+                        <a:noFill/>
+                        <a:ln w="6350">
+                          <a:noFill/>
+                        </a:ln>
+                      </wps:spPr>
+                      <wps:txbx>
+                        <w:txbxContent>
+                          <w:p>
+                            <w:pPr>
+                              <w:jc w:val="center"/>
+                              <w:rPr>
+                                <w:rFonts w:ascii="Modern No. 20" w:hAnsi="Modern No. 20"/>
+                                <w:sz w:val="32"/>
+                                <w:szCs w:val="32"/>
+                                <w:lang w:val="en-US"/>
+                              </w:rPr>
+                            </w:pPr>
+                            <w:r>
+                              <w:rPr>
+                                <w:rFonts w:ascii="Modern No. 20" w:hAnsi="Modern No. 20"/>
+                                <w:sz w:val="32"/>
+                                <w:szCs w:val="32"/>
+                                <w:lang w:val="en-US"/>
+                              </w:rPr>
+                              <w:t>${</w:t>
+                            </w:r>
+                            <w:proofErr w:type="spellStart"/>
+                            <w:r>
+                              <w:rPr>
+                                <w:rFonts w:ascii="Modern No. 20" w:hAnsi="Modern No. 20"/>
+                                <w:sz w:val="32"/>
+                                <w:szCs w:val="32"/>
+                                <w:lang w:val="en-US"/>
+                              </w:rPr>
+                              <w:t>total_score</w:t>
+                            </w:r>
+                            <w:proofErr w:type="spellEnd"/>
+                            <w:r>
+                              <w:rPr>
+                                <w:rFonts w:ascii="Modern No. 20" w:hAnsi="Modern No. 20"/>
+                                <w:sz w:val="32"/>
+                                <w:szCs w:val="32"/>
+                                <w:lang w:val="en-US"/>
+                              </w:rPr>
+                              <w:t>}</w:t>
+                            </w:r>
+                            <w:bookmarkStart w:id="0" w:name="_GoBack"/>
+                            <w:bookmarkEnd w:id="0"/>
+                          </w:p>
+                        </w:txbxContent>
+                      </wps:txbx>
+                      <wps:bodyPr rot="0" spcFirstLastPara="0" vertOverflow="overflow" horzOverflow="overflow" vert="horz" wrap="square" lIns="91440" tIns="45720" rIns="91440" bIns="45720" numCol="1" spcCol="0" rtlCol="0" fromWordArt="0" anchor="t" anchorCtr="0" forceAA="0" compatLnSpc="1">
+                        <a:prstTxWarp prst="textNoShape">
+                          <a:avLst/>
+                        </a:prstTxWarp>
+                        <a:noAutofit/>
+                      </wps:bodyPr>
+                    </wps:wsp>
+                  </a:graphicData>
+                </a:graphic>
+                <wp14:sizeRelH relativeFrom="margin">
+                  <wp14:pctWidth>0</wp14:pctWidth>
+                </wp14:sizeRelH>
+                <wp14:sizeRelV relativeFrom="margin">
+                  <wp14:pctHeight>0</wp14:pctHeight>
+                </wp14:sizeRelV>
+              </wp:anchor>
+            </w:drawing>
+          </mc:Choice>
+          <mc:Fallback>
+            <w:pict>
+              <v:shape w14:anchorId="7DD693A8" id="Text Box 6" o:spid="_x0000_s1028" type="#_x0000_t202" style="position:absolute;margin-left:236.55pt;margin-top:160.9pt;width:106.25pt;height:24.85pt;z-index:251665408;visibility:visible;mso-wrap-style:square;mso-width-percent:0;mso-height-percent:0;mso-wrap-distance-left:9pt;mso-wrap-distance-top:0;mso-wrap-distance-right:9pt;mso-wrap-distance-bottom:0;mso-position-horizontal:absolute;mso-position-horizontal-relative:page;mso-position-vertical:absolute;mso-position-vertical-relative:text;mso-width-percent:0;mso-height-percent:0;mso-width-relative:margin;mso-height-relative:margin;v-text-anchor:top" o:gfxdata="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" filled="f" stroked="f" strokeweight=".5pt">
+                <v:textbox>
+                  <w:txbxContent>
+                    <w:p>
+                      <w:pPr>
+                        <w:jc w:val="center"/>
+                        <w:rPr>
+                          <w:rFonts w:ascii="Modern No. 20" w:hAnsi="Modern No. 20"/>
+                          <w:sz w:val="32"/>
+                          <w:szCs w:val="32"/>
+                          <w:lang w:val="en-US"/>
+                        </w:rPr>
+                      </w:pPr>
+                      <w:r>
+                        <w:rPr>
+                          <w:rFonts w:ascii="Modern No. 20" w:hAnsi="Modern No. 20"/>
+                          <w:sz w:val="32"/>
+                          <w:szCs w:val="32"/>
+                          <w:lang w:val="en-US"/>
+                        </w:rPr>
+                        <w:t>${</w:t>
+                      </w:r>
+                      <w:proofErr w:type="spellStart"/>
+                      <w:r>
+                        <w:rPr>
+                          <w:rFonts w:ascii="Modern No. 20" w:hAnsi="Modern No. 20"/>
+                          <w:sz w:val="32"/>
+                          <w:szCs w:val="32"/>
+                          <w:lang w:val="en-US"/>
+                        </w:rPr>
+                        <w:t>total_score</w:t>
+                      </w:r>
+                      <w:proofErr w:type="spellEnd"/>
+                      <w:r>
+                        <w:rPr>
+                          <w:rFonts w:ascii="Modern No. 20" w:hAnsi="Modern No. 20"/>
+                          <w:sz w:val="32"/>
+                          <w:szCs w:val="32"/>
+                          <w:lang w:val="en-US"/>
+                        </w:rPr>
+                        <w:t>}</w:t>
+                      </w:r>
+                      <w:bookmarkStart w:id="1" w:name="_GoBack"/>
+                      <w:bookmarkEnd w:id="1"/>
                     </w:p>
                   </w:txbxContent>
                 </v:textbox>

</xml_diff>